<commit_message>
docx file ver. 2
</commit_message>
<xml_diff>
--- a/Mattis_Min_Project2.docx
+++ b/Mattis_Min_Project2.docx
@@ -26,10 +26,9 @@
         <w:t xml:space="preserve">2025-11-12</w:t>
       </w:r>
     </w:p>
-    <w:bookmarkStart w:id="27" w:name="Xfb32fd98e4b28a48b5311d0ffd2e4ddc1d45741"/>
     <w:p>
       <w:pPr>
-        <w:pStyle w:val="Heading4"/>
+        <w:pStyle w:val="FirstParagraph"/>
       </w:pPr>
       <w:hyperlink r:id="rId20">
         <w:r>
@@ -42,7 +41,7 @@
     </w:p>
     <w:p>
       <w:pPr>
-        <w:pStyle w:val="FirstParagraph"/>
+        <w:pStyle w:val="BodyText"/>
       </w:pPr>
       <w:r>
         <w:drawing>
@@ -134,7 +133,6 @@
         </w:drawing>
       </w:r>
     </w:p>
-    <w:bookmarkEnd w:id="27"/>
     <w:sectPr/>
   </w:body>
 </w:document>

</xml_diff>